<commit_message>
Updated Test Feedback Forms
Easy Ai
Easy Ai Retest
Game Mechanics Retest
</commit_message>
<xml_diff>
--- a/project-management/binder/iteration3/Saajid/Testing Feedback Forms/Manual Testing/Easy AI Testing/Testing Feedback Form - Manual Test - Easy AI Retest.docx
+++ b/project-management/binder/iteration3/Saajid/Testing Feedback Forms/Manual Testing/Easy AI Testing/Testing Feedback Form - Manual Test - Easy AI Retest.docx
@@ -193,12 +193,11 @@
       </w:pPr>
     </w:p>
     <w:p>
-      <w:pPr>
-        <w:pStyle w:val="NormalWeb"/>
-        <w:spacing w:before="0" w:beforeAutospacing="0" w:after="0" w:afterAutospacing="0"/>
-      </w:pPr>
-      <w:r>
-        <w:t>Action Taken: TBD</w:t>
+      <w:r>
+        <w:t xml:space="preserve">Action Taken: </w:t>
+      </w:r>
+      <w:r>
+        <w:t>Fixes and retesting to be completed before iteration.</w:t>
       </w:r>
     </w:p>
     <w:p>

</xml_diff>